<commit_message>
Added Screenshots and sample output to bug logs. and created PDF's
</commit_message>
<xml_diff>
--- a/Debug Logs/Bug 1.docx
+++ b/Debug Logs/Bug 1.docx
@@ -4,6 +4,332 @@
   <w:body>
     <w:p>
       <w:pPr>
+        <w:pStyle w:val="IntenseQuote"/>
+        <w:rPr>
+          <w:rStyle w:val="IntenseEmphasis"/>
+          <w:sz w:val="36"/>
+        </w:rPr>
+      </w:pPr>
+      <w:r>
+        <w:rPr>
+          <w:rStyle w:val="IntenseEmphasis"/>
+          <w:sz w:val="36"/>
+        </w:rPr>
+        <w:t xml:space="preserve">Bug </w:t>
+      </w:r>
+      <w:r>
+        <w:rPr>
+          <w:rStyle w:val="IntenseEmphasis"/>
+          <w:sz w:val="36"/>
+        </w:rPr>
+        <w:t>1</w:t>
+      </w:r>
+    </w:p>
+    <w:p>
+      <w:pPr>
+        <w:pStyle w:val="IntenseQuote"/>
+        <w:rPr>
+          <w:rStyle w:val="IntenseEmphasis"/>
+          <w:i/>
+        </w:rPr>
+      </w:pPr>
+      <w:r>
+        <w:t>When player wins on 1 match, balance does not increase.</w:t>
+      </w:r>
+    </w:p>
+    <w:p>
+      <w:pPr>
+        <w:pStyle w:val="Heading4"/>
+        <w:jc w:val="center"/>
+      </w:pPr>
+      <w:r>
+        <w:t>Sample Buggy Output</w:t>
+      </w:r>
+    </w:p>
+    <w:p/>
+    <w:tbl>
+      <w:tblPr>
+        <w:tblStyle w:val="TableGrid"/>
+        <w:tblW w:w="9640" w:type="dxa"/>
+        <w:tblInd w:w="-289" w:type="dxa"/>
+        <w:tblLook w:val="04A0" w:firstRow="1" w:lastRow="0" w:firstColumn="1" w:lastColumn="0" w:noHBand="0" w:noVBand="1"/>
+      </w:tblPr>
+      <w:tblGrid>
+        <w:gridCol w:w="4797"/>
+        <w:gridCol w:w="4843"/>
+      </w:tblGrid>
+      <w:tr>
+        <w:tc>
+          <w:tcPr>
+            <w:tcW w:w="4797" w:type="dxa"/>
+          </w:tcPr>
+          <w:p>
+            <w:pPr>
+              <w:autoSpaceDE w:val="0"/>
+              <w:autoSpaceDN w:val="0"/>
+              <w:adjustRightInd w:val="0"/>
+              <w:rPr>
+                <w:rFonts w:ascii="Consolas" w:hAnsi="Consolas" w:cs="Consolas"/>
+                <w:sz w:val="20"/>
+                <w:szCs w:val="20"/>
+              </w:rPr>
+            </w:pPr>
+            <w:r>
+              <w:rPr>
+                <w:rFonts w:ascii="Consolas" w:hAnsi="Consolas" w:cs="Consolas"/>
+                <w:color w:val="000000"/>
+                <w:sz w:val="20"/>
+                <w:szCs w:val="20"/>
+              </w:rPr>
+              <w:t>Turn 76: Fred bet 5 on ANCHOR</w:t>
+            </w:r>
+          </w:p>
+          <w:p>
+            <w:pPr>
+              <w:autoSpaceDE w:val="0"/>
+              <w:autoSpaceDN w:val="0"/>
+              <w:adjustRightInd w:val="0"/>
+              <w:rPr>
+                <w:rFonts w:ascii="Consolas" w:hAnsi="Consolas" w:cs="Consolas"/>
+                <w:sz w:val="20"/>
+                <w:szCs w:val="20"/>
+              </w:rPr>
+            </w:pPr>
+            <w:r>
+              <w:rPr>
+                <w:rFonts w:ascii="Consolas" w:hAnsi="Consolas" w:cs="Consolas"/>
+                <w:color w:val="000000"/>
+                <w:sz w:val="20"/>
+                <w:szCs w:val="20"/>
+              </w:rPr>
+              <w:t>Rolled CROWN, CROWN, CLUB</w:t>
+            </w:r>
+          </w:p>
+          <w:p>
+            <w:pPr>
+              <w:autoSpaceDE w:val="0"/>
+              <w:autoSpaceDN w:val="0"/>
+              <w:adjustRightInd w:val="0"/>
+              <w:rPr>
+                <w:rFonts w:ascii="Consolas" w:hAnsi="Consolas" w:cs="Consolas"/>
+                <w:sz w:val="20"/>
+                <w:szCs w:val="20"/>
+              </w:rPr>
+            </w:pPr>
+            <w:r>
+              <w:rPr>
+                <w:rFonts w:ascii="Consolas" w:hAnsi="Consolas" w:cs="Consolas"/>
+                <w:color w:val="000000"/>
+                <w:sz w:val="20"/>
+                <w:szCs w:val="20"/>
+              </w:rPr>
+              <w:t>Fred lost, balance now 20</w:t>
+            </w:r>
+          </w:p>
+          <w:p>
+            <w:pPr>
+              <w:autoSpaceDE w:val="0"/>
+              <w:autoSpaceDN w:val="0"/>
+              <w:adjustRightInd w:val="0"/>
+              <w:rPr>
+                <w:rFonts w:ascii="Consolas" w:hAnsi="Consolas" w:cs="Consolas"/>
+                <w:sz w:val="20"/>
+                <w:szCs w:val="20"/>
+              </w:rPr>
+            </w:pPr>
+          </w:p>
+          <w:p>
+            <w:pPr>
+              <w:autoSpaceDE w:val="0"/>
+              <w:autoSpaceDN w:val="0"/>
+              <w:adjustRightInd w:val="0"/>
+              <w:rPr>
+                <w:rFonts w:ascii="Consolas" w:hAnsi="Consolas" w:cs="Consolas"/>
+                <w:sz w:val="20"/>
+                <w:szCs w:val="20"/>
+              </w:rPr>
+            </w:pPr>
+            <w:r>
+              <w:rPr>
+                <w:rFonts w:ascii="Consolas" w:hAnsi="Consolas" w:cs="Consolas"/>
+                <w:color w:val="000000"/>
+                <w:sz w:val="20"/>
+                <w:szCs w:val="20"/>
+              </w:rPr>
+              <w:t>Turn 77: Fred bet 5 on CLUB</w:t>
+            </w:r>
+          </w:p>
+          <w:p>
+            <w:pPr>
+              <w:autoSpaceDE w:val="0"/>
+              <w:autoSpaceDN w:val="0"/>
+              <w:adjustRightInd w:val="0"/>
+              <w:rPr>
+                <w:rFonts w:ascii="Consolas" w:hAnsi="Consolas" w:cs="Consolas"/>
+                <w:sz w:val="20"/>
+                <w:szCs w:val="20"/>
+              </w:rPr>
+            </w:pPr>
+            <w:r>
+              <w:rPr>
+                <w:rFonts w:ascii="Consolas" w:hAnsi="Consolas" w:cs="Consolas"/>
+                <w:color w:val="000000"/>
+                <w:sz w:val="20"/>
+                <w:szCs w:val="20"/>
+              </w:rPr>
+              <w:t>Rolled CROWN, CROWN, CLUB</w:t>
+            </w:r>
+          </w:p>
+          <w:p>
+            <w:r>
+              <w:rPr>
+                <w:rFonts w:ascii="Consolas" w:hAnsi="Consolas" w:cs="Consolas"/>
+                <w:color w:val="000000"/>
+                <w:sz w:val="20"/>
+                <w:szCs w:val="20"/>
+              </w:rPr>
+              <w:t>Fred won 5, balance now 20</w:t>
+            </w:r>
+          </w:p>
+        </w:tc>
+        <w:tc>
+          <w:tcPr>
+            <w:tcW w:w="4843" w:type="dxa"/>
+          </w:tcPr>
+          <w:p>
+            <w:pPr>
+              <w:autoSpaceDE w:val="0"/>
+              <w:autoSpaceDN w:val="0"/>
+              <w:adjustRightInd w:val="0"/>
+              <w:rPr>
+                <w:rFonts w:ascii="Consolas" w:hAnsi="Consolas" w:cs="Consolas"/>
+                <w:sz w:val="20"/>
+                <w:szCs w:val="20"/>
+              </w:rPr>
+            </w:pPr>
+            <w:r>
+              <w:rPr>
+                <w:rFonts w:ascii="Consolas" w:hAnsi="Consolas" w:cs="Consolas"/>
+                <w:color w:val="000000"/>
+                <w:sz w:val="20"/>
+                <w:szCs w:val="20"/>
+              </w:rPr>
+              <w:t>Turn 7: Fred bet 5 on CLUB</w:t>
+            </w:r>
+          </w:p>
+          <w:p>
+            <w:pPr>
+              <w:autoSpaceDE w:val="0"/>
+              <w:autoSpaceDN w:val="0"/>
+              <w:adjustRightInd w:val="0"/>
+              <w:rPr>
+                <w:rFonts w:ascii="Consolas" w:hAnsi="Consolas" w:cs="Consolas"/>
+                <w:sz w:val="20"/>
+                <w:szCs w:val="20"/>
+              </w:rPr>
+            </w:pPr>
+            <w:r>
+              <w:rPr>
+                <w:rFonts w:ascii="Consolas" w:hAnsi="Consolas" w:cs="Consolas"/>
+                <w:color w:val="000000"/>
+                <w:sz w:val="20"/>
+                <w:szCs w:val="20"/>
+              </w:rPr>
+              <w:t>Rolled CLUB, ANCHOR, CLUB</w:t>
+            </w:r>
+          </w:p>
+          <w:p>
+            <w:pPr>
+              <w:autoSpaceDE w:val="0"/>
+              <w:autoSpaceDN w:val="0"/>
+              <w:adjustRightInd w:val="0"/>
+              <w:rPr>
+                <w:rFonts w:ascii="Consolas" w:hAnsi="Consolas" w:cs="Consolas"/>
+                <w:sz w:val="20"/>
+                <w:szCs w:val="20"/>
+              </w:rPr>
+            </w:pPr>
+            <w:r>
+              <w:rPr>
+                <w:rFonts w:ascii="Consolas" w:hAnsi="Consolas" w:cs="Consolas"/>
+                <w:color w:val="000000"/>
+                <w:sz w:val="20"/>
+                <w:szCs w:val="20"/>
+              </w:rPr>
+              <w:t>Fred won 10, balance now 90</w:t>
+            </w:r>
+          </w:p>
+          <w:p>
+            <w:pPr>
+              <w:autoSpaceDE w:val="0"/>
+              <w:autoSpaceDN w:val="0"/>
+              <w:adjustRightInd w:val="0"/>
+              <w:rPr>
+                <w:rFonts w:ascii="Consolas" w:hAnsi="Consolas" w:cs="Consolas"/>
+                <w:sz w:val="20"/>
+                <w:szCs w:val="20"/>
+              </w:rPr>
+            </w:pPr>
+          </w:p>
+          <w:p>
+            <w:pPr>
+              <w:autoSpaceDE w:val="0"/>
+              <w:autoSpaceDN w:val="0"/>
+              <w:adjustRightInd w:val="0"/>
+              <w:rPr>
+                <w:rFonts w:ascii="Consolas" w:hAnsi="Consolas" w:cs="Consolas"/>
+                <w:sz w:val="20"/>
+                <w:szCs w:val="20"/>
+              </w:rPr>
+            </w:pPr>
+            <w:r>
+              <w:rPr>
+                <w:rFonts w:ascii="Consolas" w:hAnsi="Consolas" w:cs="Consolas"/>
+                <w:color w:val="000000"/>
+                <w:sz w:val="20"/>
+                <w:szCs w:val="20"/>
+              </w:rPr>
+              <w:t>Turn 8: Fred bet 5 on ANCHOR</w:t>
+            </w:r>
+          </w:p>
+          <w:p>
+            <w:pPr>
+              <w:autoSpaceDE w:val="0"/>
+              <w:autoSpaceDN w:val="0"/>
+              <w:adjustRightInd w:val="0"/>
+              <w:rPr>
+                <w:rFonts w:ascii="Consolas" w:hAnsi="Consolas" w:cs="Consolas"/>
+                <w:sz w:val="20"/>
+                <w:szCs w:val="20"/>
+              </w:rPr>
+            </w:pPr>
+            <w:r>
+              <w:rPr>
+                <w:rFonts w:ascii="Consolas" w:hAnsi="Consolas" w:cs="Consolas"/>
+                <w:color w:val="000000"/>
+                <w:sz w:val="20"/>
+                <w:szCs w:val="20"/>
+              </w:rPr>
+              <w:t>Rolled CLUB, ANCHOR, CLUB</w:t>
+            </w:r>
+          </w:p>
+          <w:p>
+            <w:r>
+              <w:rPr>
+                <w:rFonts w:ascii="Consolas" w:hAnsi="Consolas" w:cs="Consolas"/>
+                <w:color w:val="000000"/>
+                <w:sz w:val="20"/>
+                <w:szCs w:val="20"/>
+              </w:rPr>
+              <w:t>Fred won 5, balance now 90</w:t>
+            </w:r>
+          </w:p>
+        </w:tc>
+      </w:tr>
+    </w:tbl>
+    <w:p/>
+    <w:p>
+      <w:pPr>
         <w:pStyle w:val="NoSpacing"/>
         <w:numPr>
           <w:ilvl w:val="0"/>
@@ -11,7 +337,39 @@
         </w:numPr>
       </w:pPr>
       <w:r>
-        <w:t>The bug is in the playRound function.</w:t>
+        <w:t xml:space="preserve">The bug is in the </w:t>
+      </w:r>
+      <w:proofErr w:type="spellStart"/>
+      <w:r>
+        <w:rPr>
+          <w:rFonts w:ascii="Consolas" w:hAnsi="Consolas" w:cs="Consolas"/>
+          <w:color w:val="000000"/>
+          <w:sz w:val="20"/>
+          <w:szCs w:val="20"/>
+        </w:rPr>
+        <w:t>Game.</w:t>
+      </w:r>
+      <w:r>
+        <w:rPr>
+          <w:rFonts w:ascii="Consolas" w:hAnsi="Consolas" w:cs="Consolas"/>
+          <w:color w:val="000000"/>
+          <w:sz w:val="20"/>
+          <w:szCs w:val="20"/>
+        </w:rPr>
+        <w:t>playRound</w:t>
+      </w:r>
+      <w:proofErr w:type="spellEnd"/>
+      <w:r>
+        <w:rPr>
+          <w:rFonts w:ascii="Consolas" w:hAnsi="Consolas" w:cs="Consolas"/>
+          <w:color w:val="000000"/>
+          <w:sz w:val="20"/>
+          <w:szCs w:val="20"/>
+        </w:rPr>
+        <w:t>() f</w:t>
+      </w:r>
+      <w:r>
+        <w:t>unction.</w:t>
       </w:r>
     </w:p>
     <w:tbl>
@@ -53,6 +411,68 @@
             <w:r>
               <w:t>Check the winnings amount is passed correctly.</w:t>
             </w:r>
+            <w:r>
+              <w:t xml:space="preserve"> Place a breakpoint on line 46 of Game.java</w:t>
+            </w:r>
+          </w:p>
+          <w:p>
+            <w:pPr>
+              <w:pStyle w:val="NoSpacing"/>
+            </w:pPr>
+            <w:proofErr w:type="spellStart"/>
+            <w:proofErr w:type="gramStart"/>
+            <w:r>
+              <w:rPr>
+                <w:rFonts w:ascii="Consolas" w:hAnsi="Consolas" w:cs="Consolas"/>
+                <w:color w:val="6A3E3E"/>
+                <w:sz w:val="20"/>
+                <w:szCs w:val="20"/>
+              </w:rPr>
+              <w:t>player</w:t>
+            </w:r>
+            <w:r>
+              <w:rPr>
+                <w:rFonts w:ascii="Consolas" w:hAnsi="Consolas" w:cs="Consolas"/>
+                <w:color w:val="000000"/>
+                <w:sz w:val="20"/>
+                <w:szCs w:val="20"/>
+              </w:rPr>
+              <w:t>.receiveWinnings</w:t>
+            </w:r>
+            <w:proofErr w:type="spellEnd"/>
+            <w:proofErr w:type="gramEnd"/>
+            <w:r>
+              <w:rPr>
+                <w:rFonts w:ascii="Consolas" w:hAnsi="Consolas" w:cs="Consolas"/>
+                <w:color w:val="000000"/>
+                <w:sz w:val="20"/>
+                <w:szCs w:val="20"/>
+              </w:rPr>
+              <w:t>(</w:t>
+            </w:r>
+            <w:r>
+              <w:rPr>
+                <w:rFonts w:ascii="Consolas" w:hAnsi="Consolas" w:cs="Consolas"/>
+                <w:color w:val="6A3E3E"/>
+                <w:sz w:val="20"/>
+                <w:szCs w:val="20"/>
+              </w:rPr>
+              <w:t>winnings</w:t>
+            </w:r>
+            <w:r>
+              <w:rPr>
+                <w:rFonts w:ascii="Consolas" w:hAnsi="Consolas" w:cs="Consolas"/>
+                <w:color w:val="000000"/>
+                <w:sz w:val="20"/>
+                <w:szCs w:val="20"/>
+              </w:rPr>
+              <w:t>);</w:t>
+            </w:r>
+          </w:p>
+          <w:p>
+            <w:pPr>
+              <w:pStyle w:val="NoSpacing"/>
+            </w:pPr>
           </w:p>
         </w:tc>
       </w:tr>
@@ -82,8 +502,137 @@
               <w:pStyle w:val="NoSpacing"/>
             </w:pPr>
             <w:r>
-              <w:t>winnings will have a value of 0 when passed to receiveWinnings.</w:t>
-            </w:r>
+              <w:t>winnings will h</w:t>
+            </w:r>
+            <w:r>
+              <w:t xml:space="preserve">ave a value of 0 when passed </w:t>
+            </w:r>
+            <w:proofErr w:type="spellStart"/>
+            <w:r>
+              <w:t>to</w:t>
+            </w:r>
+          </w:p>
+          <w:p>
+            <w:pPr>
+              <w:pStyle w:val="NoSpacing"/>
+              <w:rPr>
+                <w:rFonts w:ascii="Consolas" w:hAnsi="Consolas" w:cs="Consolas"/>
+                <w:color w:val="000000"/>
+                <w:sz w:val="20"/>
+                <w:szCs w:val="20"/>
+              </w:rPr>
+            </w:pPr>
+            <w:r>
+              <w:rPr>
+                <w:rFonts w:ascii="Consolas" w:hAnsi="Consolas" w:cs="Consolas"/>
+                <w:color w:val="6A3E3E"/>
+                <w:sz w:val="20"/>
+                <w:szCs w:val="20"/>
+              </w:rPr>
+              <w:t>P</w:t>
+            </w:r>
+            <w:r>
+              <w:rPr>
+                <w:rFonts w:ascii="Consolas" w:hAnsi="Consolas" w:cs="Consolas"/>
+                <w:color w:val="6A3E3E"/>
+                <w:sz w:val="20"/>
+                <w:szCs w:val="20"/>
+              </w:rPr>
+              <w:t>layer</w:t>
+            </w:r>
+            <w:r>
+              <w:rPr>
+                <w:rFonts w:ascii="Consolas" w:hAnsi="Consolas" w:cs="Consolas"/>
+                <w:color w:val="000000"/>
+                <w:sz w:val="20"/>
+                <w:szCs w:val="20"/>
+              </w:rPr>
+              <w:t>.receiveWinnings</w:t>
+            </w:r>
+            <w:proofErr w:type="spellEnd"/>
+            <w:r>
+              <w:rPr>
+                <w:rFonts w:ascii="Consolas" w:hAnsi="Consolas" w:cs="Consolas"/>
+                <w:color w:val="000000"/>
+                <w:sz w:val="20"/>
+                <w:szCs w:val="20"/>
+              </w:rPr>
+              <w:t>()</w:t>
+            </w:r>
+          </w:p>
+          <w:p>
+            <w:pPr>
+              <w:pStyle w:val="NoSpacing"/>
+            </w:pPr>
+          </w:p>
+        </w:tc>
+      </w:tr>
+      <w:tr>
+        <w:trPr>
+          <w:trHeight w:val="405"/>
+        </w:trPr>
+        <w:tc>
+          <w:tcPr>
+            <w:tcW w:w="1260" w:type="dxa"/>
+            <w:vMerge w:val="restart"/>
+          </w:tcPr>
+          <w:p>
+            <w:pPr>
+              <w:pStyle w:val="NoSpacing"/>
+            </w:pPr>
+            <w:r>
+              <w:rPr>
+                <w:color w:val="1F4E79" w:themeColor="accent1" w:themeShade="80"/>
+              </w:rPr>
+              <w:t>Result</w:t>
+            </w:r>
+          </w:p>
+        </w:tc>
+        <w:tc>
+          <w:tcPr>
+            <w:tcW w:w="7036" w:type="dxa"/>
+          </w:tcPr>
+          <w:p>
+            <w:pPr>
+              <w:pStyle w:val="NoSpacing"/>
+            </w:pPr>
+            <w:r>
+              <w:t>The player isn’t getting payed out correctly, if they bet 5 and win, they should receive 10. The original 5 bet plus 5 winnings.</w:t>
+            </w:r>
+          </w:p>
+          <w:p>
+            <w:pPr>
+              <w:pStyle w:val="NoSpacing"/>
+            </w:pPr>
+          </w:p>
+        </w:tc>
+      </w:tr>
+      <w:tr>
+        <w:trPr>
+          <w:trHeight w:val="405"/>
+        </w:trPr>
+        <w:tc>
+          <w:tcPr>
+            <w:tcW w:w="1260" w:type="dxa"/>
+            <w:vMerge/>
+          </w:tcPr>
+          <w:p>
+            <w:pPr>
+              <w:pStyle w:val="NoSpacing"/>
+              <w:rPr>
+                <w:color w:val="1F4E79" w:themeColor="accent1" w:themeShade="80"/>
+              </w:rPr>
+            </w:pPr>
+          </w:p>
+        </w:tc>
+        <w:tc>
+          <w:tcPr>
+            <w:tcW w:w="7036" w:type="dxa"/>
+          </w:tcPr>
+          <w:p>
+            <w:pPr>
+              <w:pStyle w:val="NoSpacing"/>
+            </w:pPr>
           </w:p>
         </w:tc>
       </w:tr>
@@ -100,7 +649,7 @@
               <w:rPr>
                 <w:color w:val="1F4E79" w:themeColor="accent1" w:themeShade="80"/>
               </w:rPr>
-              <w:t>Result</w:t>
+              <w:t>Notes</w:t>
             </w:r>
           </w:p>
         </w:tc>
@@ -111,57 +660,117 @@
           <w:p>
             <w:pPr>
               <w:pStyle w:val="NoSpacing"/>
-            </w:pPr>
-            <w:r>
-              <w:t>The player isn’t getting payed out correctly, if the</w:t>
-            </w:r>
-            <w:r>
-              <w:t>y</w:t>
-            </w:r>
-            <w:r>
-              <w:t xml:space="preserve"> bet 5 and win, they should receive 10. The original 5 bet plus 5</w:t>
-            </w:r>
-            <w:r>
-              <w:t xml:space="preserve"> winnings</w:t>
-            </w:r>
-            <w:r>
-              <w:t>.</w:t>
-            </w:r>
-          </w:p>
-        </w:tc>
-      </w:tr>
-      <w:tr>
-        <w:tc>
-          <w:tcPr>
-            <w:tcW w:w="1260" w:type="dxa"/>
-          </w:tcPr>
+              <w:numPr>
+                <w:ilvl w:val="0"/>
+                <w:numId w:val="3"/>
+              </w:numPr>
+            </w:pPr>
+            <w:r>
+              <w:t xml:space="preserve">Adjusted the winnings assignment statement, multiplied bet by 2 before multiplying it by the number of matches won.  </w:t>
+            </w:r>
+          </w:p>
           <w:p>
             <w:pPr>
               <w:pStyle w:val="NoSpacing"/>
-            </w:pPr>
-            <w:r>
-              <w:rPr>
-                <w:color w:val="1F4E79" w:themeColor="accent1" w:themeShade="80"/>
-              </w:rPr>
-              <w:t>Notes</w:t>
-            </w:r>
-          </w:p>
-        </w:tc>
-        <w:tc>
-          <w:tcPr>
-            <w:tcW w:w="7036" w:type="dxa"/>
-          </w:tcPr>
+              <w:ind w:left="720"/>
+            </w:pPr>
+          </w:p>
           <w:p>
             <w:pPr>
               <w:pStyle w:val="NoSpacing"/>
-            </w:pPr>
-            <w:r>
-              <w:t xml:space="preserve">Adjusted the winnings assignment statement, multiplied bet by 2 before multiplying it by the number of matches won.  </w:t>
-            </w:r>
+              <w:ind w:left="720"/>
+            </w:pPr>
+            <w:proofErr w:type="spellStart"/>
+            <w:r>
+              <w:rPr>
+                <w:rFonts w:ascii="Consolas" w:hAnsi="Consolas" w:cs="Consolas"/>
+                <w:b/>
+                <w:bCs/>
+                <w:color w:val="7F0055"/>
+                <w:sz w:val="20"/>
+                <w:szCs w:val="20"/>
+              </w:rPr>
+              <w:t>int</w:t>
+            </w:r>
+            <w:proofErr w:type="spellEnd"/>
+            <w:r>
+              <w:rPr>
+                <w:rFonts w:ascii="Consolas" w:hAnsi="Consolas" w:cs="Consolas"/>
+                <w:color w:val="000000"/>
+                <w:sz w:val="20"/>
+                <w:szCs w:val="20"/>
+              </w:rPr>
+              <w:t xml:space="preserve"> </w:t>
+            </w:r>
+            <w:r>
+              <w:rPr>
+                <w:rFonts w:ascii="Consolas" w:hAnsi="Consolas" w:cs="Consolas"/>
+                <w:color w:val="6A3E3E"/>
+                <w:sz w:val="20"/>
+                <w:szCs w:val="20"/>
+              </w:rPr>
+              <w:t>winnings</w:t>
+            </w:r>
+            <w:r>
+              <w:rPr>
+                <w:rFonts w:ascii="Consolas" w:hAnsi="Consolas" w:cs="Consolas"/>
+                <w:color w:val="000000"/>
+                <w:sz w:val="20"/>
+                <w:szCs w:val="20"/>
+              </w:rPr>
+              <w:t xml:space="preserve"> = </w:t>
+            </w:r>
+            <w:r>
+              <w:rPr>
+                <w:rFonts w:ascii="Consolas" w:hAnsi="Consolas" w:cs="Consolas"/>
+                <w:color w:val="6A3E3E"/>
+                <w:sz w:val="20"/>
+                <w:szCs w:val="20"/>
+              </w:rPr>
+              <w:t>matches</w:t>
+            </w:r>
+            <w:r>
+              <w:rPr>
+                <w:rFonts w:ascii="Consolas" w:hAnsi="Consolas" w:cs="Consolas"/>
+                <w:color w:val="000000"/>
+                <w:sz w:val="20"/>
+                <w:szCs w:val="20"/>
+              </w:rPr>
+              <w:t xml:space="preserve"> * (</w:t>
+            </w:r>
+            <w:r>
+              <w:rPr>
+                <w:rFonts w:ascii="Consolas" w:hAnsi="Consolas" w:cs="Consolas"/>
+                <w:color w:val="6A3E3E"/>
+                <w:sz w:val="20"/>
+                <w:szCs w:val="20"/>
+              </w:rPr>
+              <w:t>bet</w:t>
+            </w:r>
+            <w:r>
+              <w:rPr>
+                <w:rFonts w:ascii="Consolas" w:hAnsi="Consolas" w:cs="Consolas"/>
+                <w:color w:val="000000"/>
+                <w:sz w:val="20"/>
+                <w:szCs w:val="20"/>
+              </w:rPr>
+              <w:t xml:space="preserve"> * 2);</w:t>
+            </w:r>
+          </w:p>
+          <w:p>
+            <w:pPr>
+              <w:pStyle w:val="NoSpacing"/>
+            </w:pPr>
           </w:p>
         </w:tc>
       </w:tr>
     </w:tbl>
+    <w:p>
+      <w:pPr>
+        <w:pStyle w:val="NoSpacing"/>
+        <w:ind w:left="720"/>
+      </w:pPr>
+    </w:p>
     <w:p>
       <w:pPr>
         <w:pStyle w:val="NoSpacing"/>
@@ -254,9 +863,13 @@
         </w:tc>
       </w:tr>
       <w:tr>
+        <w:trPr>
+          <w:trHeight w:val="135"/>
+        </w:trPr>
         <w:tc>
           <w:tcPr>
             <w:tcW w:w="1260" w:type="dxa"/>
+            <w:vMerge w:val="restart"/>
           </w:tcPr>
           <w:p>
             <w:pPr>
@@ -280,6 +893,161 @@
             </w:pPr>
             <w:r>
               <w:t xml:space="preserve">The balance increases correctly. </w:t>
+            </w:r>
+          </w:p>
+        </w:tc>
+      </w:tr>
+      <w:tr>
+        <w:trPr>
+          <w:trHeight w:val="135"/>
+        </w:trPr>
+        <w:tc>
+          <w:tcPr>
+            <w:tcW w:w="1260" w:type="dxa"/>
+            <w:vMerge/>
+          </w:tcPr>
+          <w:p>
+            <w:pPr>
+              <w:pStyle w:val="NoSpacing"/>
+              <w:rPr>
+                <w:color w:val="1F4E79" w:themeColor="accent1" w:themeShade="80"/>
+              </w:rPr>
+            </w:pPr>
+          </w:p>
+        </w:tc>
+        <w:tc>
+          <w:tcPr>
+            <w:tcW w:w="7036" w:type="dxa"/>
+          </w:tcPr>
+          <w:p>
+            <w:pPr>
+              <w:autoSpaceDE w:val="0"/>
+              <w:autoSpaceDN w:val="0"/>
+              <w:adjustRightInd w:val="0"/>
+              <w:rPr>
+                <w:rFonts w:ascii="Consolas" w:hAnsi="Consolas" w:cs="Consolas"/>
+                <w:sz w:val="20"/>
+                <w:szCs w:val="20"/>
+              </w:rPr>
+            </w:pPr>
+            <w:r>
+              <w:rPr>
+                <w:rFonts w:ascii="Consolas" w:hAnsi="Consolas" w:cs="Consolas"/>
+                <w:color w:val="000000"/>
+                <w:sz w:val="20"/>
+                <w:szCs w:val="20"/>
+              </w:rPr>
+              <w:t>Turn 93: Fred bet 5 on CROWN</w:t>
+            </w:r>
+          </w:p>
+          <w:p>
+            <w:pPr>
+              <w:autoSpaceDE w:val="0"/>
+              <w:autoSpaceDN w:val="0"/>
+              <w:adjustRightInd w:val="0"/>
+              <w:rPr>
+                <w:rFonts w:ascii="Consolas" w:hAnsi="Consolas" w:cs="Consolas"/>
+                <w:sz w:val="20"/>
+                <w:szCs w:val="20"/>
+              </w:rPr>
+            </w:pPr>
+            <w:r>
+              <w:rPr>
+                <w:rFonts w:ascii="Consolas" w:hAnsi="Consolas" w:cs="Consolas"/>
+                <w:color w:val="000000"/>
+                <w:sz w:val="20"/>
+                <w:szCs w:val="20"/>
+              </w:rPr>
+              <w:t>Rolled CLUB, ANCHOR, CROWN</w:t>
+            </w:r>
+          </w:p>
+          <w:p>
+            <w:pPr>
+              <w:autoSpaceDE w:val="0"/>
+              <w:autoSpaceDN w:val="0"/>
+              <w:adjustRightInd w:val="0"/>
+              <w:rPr>
+                <w:rFonts w:ascii="Consolas" w:hAnsi="Consolas" w:cs="Consolas"/>
+                <w:sz w:val="20"/>
+                <w:szCs w:val="20"/>
+              </w:rPr>
+            </w:pPr>
+            <w:r>
+              <w:rPr>
+                <w:rFonts w:ascii="Consolas" w:hAnsi="Consolas" w:cs="Consolas"/>
+                <w:color w:val="000000"/>
+                <w:sz w:val="20"/>
+                <w:szCs w:val="20"/>
+              </w:rPr>
+              <w:t>Fred won 10, balance now 195</w:t>
+            </w:r>
+          </w:p>
+          <w:p>
+            <w:pPr>
+              <w:autoSpaceDE w:val="0"/>
+              <w:autoSpaceDN w:val="0"/>
+              <w:adjustRightInd w:val="0"/>
+              <w:rPr>
+                <w:rFonts w:ascii="Consolas" w:hAnsi="Consolas" w:cs="Consolas"/>
+                <w:sz w:val="20"/>
+                <w:szCs w:val="20"/>
+              </w:rPr>
+            </w:pPr>
+          </w:p>
+          <w:p>
+            <w:pPr>
+              <w:autoSpaceDE w:val="0"/>
+              <w:autoSpaceDN w:val="0"/>
+              <w:adjustRightInd w:val="0"/>
+              <w:rPr>
+                <w:rFonts w:ascii="Consolas" w:hAnsi="Consolas" w:cs="Consolas"/>
+                <w:sz w:val="20"/>
+                <w:szCs w:val="20"/>
+              </w:rPr>
+            </w:pPr>
+            <w:r>
+              <w:rPr>
+                <w:rFonts w:ascii="Consolas" w:hAnsi="Consolas" w:cs="Consolas"/>
+                <w:color w:val="000000"/>
+                <w:sz w:val="20"/>
+                <w:szCs w:val="20"/>
+              </w:rPr>
+              <w:t>Turn 94: Fred bet 5 on ANCHOR</w:t>
+            </w:r>
+          </w:p>
+          <w:p>
+            <w:pPr>
+              <w:autoSpaceDE w:val="0"/>
+              <w:autoSpaceDN w:val="0"/>
+              <w:adjustRightInd w:val="0"/>
+              <w:rPr>
+                <w:rFonts w:ascii="Consolas" w:hAnsi="Consolas" w:cs="Consolas"/>
+                <w:sz w:val="20"/>
+                <w:szCs w:val="20"/>
+              </w:rPr>
+            </w:pPr>
+            <w:r>
+              <w:rPr>
+                <w:rFonts w:ascii="Consolas" w:hAnsi="Consolas" w:cs="Consolas"/>
+                <w:color w:val="000000"/>
+                <w:sz w:val="20"/>
+                <w:szCs w:val="20"/>
+              </w:rPr>
+              <w:t>Rolled CLUB, ANCHOR, CROWN</w:t>
+            </w:r>
+          </w:p>
+          <w:p>
+            <w:pPr>
+              <w:pStyle w:val="NoSpacing"/>
+            </w:pPr>
+            <w:r>
+              <w:rPr>
+                <w:rFonts w:ascii="Consolas" w:hAnsi="Consolas" w:cs="Consolas"/>
+                <w:color w:val="000000"/>
+                <w:sz w:val="20"/>
+                <w:szCs w:val="20"/>
+              </w:rPr>
+              <w:t>Fred won 10, balance now 200</w:t>
             </w:r>
           </w:p>
         </w:tc>
@@ -310,27 +1078,441 @@
               <w:pStyle w:val="NoSpacing"/>
             </w:pPr>
             <w:r>
-              <w:t xml:space="preserve">My first guess was correct, </w:t>
+              <w:t>My first guess was correct.</w:t>
+            </w:r>
+            <w:r>
+              <w:t xml:space="preserve"> </w:t>
             </w:r>
             <w:r>
               <w:sym w:font="Wingdings" w:char="F04A"/>
             </w:r>
-            <w:bookmarkStart w:id="0" w:name="_GoBack"/>
-            <w:bookmarkEnd w:id="0"/>
           </w:p>
         </w:tc>
       </w:tr>
     </w:tbl>
     <w:p>
       <w:pPr>
+        <w:pStyle w:val="Heading3"/>
+        <w:jc w:val="center"/>
+        <w:rPr>
+          <w:i/>
+        </w:rPr>
+      </w:pPr>
+      <w:r>
+        <w:rPr>
+          <w:i/>
+        </w:rPr>
+        <w:lastRenderedPageBreak/>
+        <w:t>Sample Fixed Output</w:t>
+      </w:r>
+    </w:p>
+    <w:p/>
+    <w:tbl>
+      <w:tblPr>
+        <w:tblStyle w:val="TableGrid"/>
+        <w:tblW w:w="10065" w:type="dxa"/>
+        <w:tblInd w:w="-572" w:type="dxa"/>
+        <w:tblLook w:val="04A0" w:firstRow="1" w:lastRow="0" w:firstColumn="1" w:lastColumn="0" w:noHBand="0" w:noVBand="1"/>
+      </w:tblPr>
+      <w:tblGrid>
+        <w:gridCol w:w="5080"/>
+        <w:gridCol w:w="4985"/>
+      </w:tblGrid>
+      <w:tr>
+        <w:tc>
+          <w:tcPr>
+            <w:tcW w:w="5080" w:type="dxa"/>
+          </w:tcPr>
+          <w:p>
+            <w:pPr>
+              <w:autoSpaceDE w:val="0"/>
+              <w:autoSpaceDN w:val="0"/>
+              <w:adjustRightInd w:val="0"/>
+              <w:rPr>
+                <w:rFonts w:ascii="Consolas" w:hAnsi="Consolas" w:cs="Consolas"/>
+                <w:sz w:val="20"/>
+                <w:szCs w:val="20"/>
+              </w:rPr>
+            </w:pPr>
+            <w:r>
+              <w:rPr>
+                <w:rFonts w:ascii="Consolas" w:hAnsi="Consolas" w:cs="Consolas"/>
+                <w:color w:val="000000"/>
+                <w:sz w:val="20"/>
+                <w:szCs w:val="20"/>
+              </w:rPr>
+              <w:t>Turn 141: Fred bet 5 on ANCHOR</w:t>
+            </w:r>
+          </w:p>
+          <w:p>
+            <w:pPr>
+              <w:autoSpaceDE w:val="0"/>
+              <w:autoSpaceDN w:val="0"/>
+              <w:adjustRightInd w:val="0"/>
+              <w:rPr>
+                <w:rFonts w:ascii="Consolas" w:hAnsi="Consolas" w:cs="Consolas"/>
+                <w:sz w:val="20"/>
+                <w:szCs w:val="20"/>
+              </w:rPr>
+            </w:pPr>
+            <w:r>
+              <w:rPr>
+                <w:rFonts w:ascii="Consolas" w:hAnsi="Consolas" w:cs="Consolas"/>
+                <w:color w:val="000000"/>
+                <w:sz w:val="20"/>
+                <w:szCs w:val="20"/>
+              </w:rPr>
+              <w:t>Rolled CLUB, ANCHOR, CROWN</w:t>
+            </w:r>
+          </w:p>
+          <w:p>
+            <w:pPr>
+              <w:autoSpaceDE w:val="0"/>
+              <w:autoSpaceDN w:val="0"/>
+              <w:adjustRightInd w:val="0"/>
+              <w:rPr>
+                <w:rFonts w:ascii="Consolas" w:hAnsi="Consolas" w:cs="Consolas"/>
+                <w:sz w:val="20"/>
+                <w:szCs w:val="20"/>
+              </w:rPr>
+            </w:pPr>
+            <w:r>
+              <w:rPr>
+                <w:rFonts w:ascii="Consolas" w:hAnsi="Consolas" w:cs="Consolas"/>
+                <w:color w:val="000000"/>
+                <w:sz w:val="20"/>
+                <w:szCs w:val="20"/>
+              </w:rPr>
+              <w:t>Fred won 10, balance now 145</w:t>
+            </w:r>
+          </w:p>
+          <w:p>
+            <w:pPr>
+              <w:autoSpaceDE w:val="0"/>
+              <w:autoSpaceDN w:val="0"/>
+              <w:adjustRightInd w:val="0"/>
+              <w:rPr>
+                <w:rFonts w:ascii="Consolas" w:hAnsi="Consolas" w:cs="Consolas"/>
+                <w:sz w:val="20"/>
+                <w:szCs w:val="20"/>
+              </w:rPr>
+            </w:pPr>
+          </w:p>
+          <w:p>
+            <w:pPr>
+              <w:autoSpaceDE w:val="0"/>
+              <w:autoSpaceDN w:val="0"/>
+              <w:adjustRightInd w:val="0"/>
+              <w:rPr>
+                <w:rFonts w:ascii="Consolas" w:hAnsi="Consolas" w:cs="Consolas"/>
+                <w:sz w:val="20"/>
+                <w:szCs w:val="20"/>
+              </w:rPr>
+            </w:pPr>
+            <w:r>
+              <w:rPr>
+                <w:rFonts w:ascii="Consolas" w:hAnsi="Consolas" w:cs="Consolas"/>
+                <w:color w:val="000000"/>
+                <w:sz w:val="20"/>
+                <w:szCs w:val="20"/>
+              </w:rPr>
+              <w:t>Turn 142: Fred bet 5 on ANCHOR</w:t>
+            </w:r>
+          </w:p>
+          <w:p>
+            <w:pPr>
+              <w:autoSpaceDE w:val="0"/>
+              <w:autoSpaceDN w:val="0"/>
+              <w:adjustRightInd w:val="0"/>
+              <w:rPr>
+                <w:rFonts w:ascii="Consolas" w:hAnsi="Consolas" w:cs="Consolas"/>
+                <w:sz w:val="20"/>
+                <w:szCs w:val="20"/>
+              </w:rPr>
+            </w:pPr>
+            <w:r>
+              <w:rPr>
+                <w:rFonts w:ascii="Consolas" w:hAnsi="Consolas" w:cs="Consolas"/>
+                <w:color w:val="000000"/>
+                <w:sz w:val="20"/>
+                <w:szCs w:val="20"/>
+              </w:rPr>
+              <w:t>Rolled CLUB, ANCHOR, CROWN</w:t>
+            </w:r>
+          </w:p>
+          <w:p>
+            <w:r>
+              <w:rPr>
+                <w:rFonts w:ascii="Consolas" w:hAnsi="Consolas" w:cs="Consolas"/>
+                <w:color w:val="000000"/>
+                <w:sz w:val="20"/>
+                <w:szCs w:val="20"/>
+              </w:rPr>
+              <w:t>Fred won 10, balance now 150</w:t>
+            </w:r>
+          </w:p>
+        </w:tc>
+        <w:tc>
+          <w:tcPr>
+            <w:tcW w:w="4985" w:type="dxa"/>
+          </w:tcPr>
+          <w:p>
+            <w:pPr>
+              <w:autoSpaceDE w:val="0"/>
+              <w:autoSpaceDN w:val="0"/>
+              <w:adjustRightInd w:val="0"/>
+              <w:rPr>
+                <w:rFonts w:ascii="Consolas" w:hAnsi="Consolas" w:cs="Consolas"/>
+                <w:sz w:val="20"/>
+                <w:szCs w:val="20"/>
+              </w:rPr>
+            </w:pPr>
+            <w:r>
+              <w:rPr>
+                <w:rFonts w:ascii="Consolas" w:hAnsi="Consolas" w:cs="Consolas"/>
+                <w:color w:val="000000"/>
+                <w:sz w:val="20"/>
+                <w:szCs w:val="20"/>
+              </w:rPr>
+              <w:t>Turn 87: Fred bet 5 on CLUB</w:t>
+            </w:r>
+          </w:p>
+          <w:p>
+            <w:pPr>
+              <w:autoSpaceDE w:val="0"/>
+              <w:autoSpaceDN w:val="0"/>
+              <w:adjustRightInd w:val="0"/>
+              <w:rPr>
+                <w:rFonts w:ascii="Consolas" w:hAnsi="Consolas" w:cs="Consolas"/>
+                <w:sz w:val="20"/>
+                <w:szCs w:val="20"/>
+              </w:rPr>
+            </w:pPr>
+            <w:r>
+              <w:rPr>
+                <w:rFonts w:ascii="Consolas" w:hAnsi="Consolas" w:cs="Consolas"/>
+                <w:color w:val="000000"/>
+                <w:sz w:val="20"/>
+                <w:szCs w:val="20"/>
+              </w:rPr>
+              <w:t>Rolled CROWN, ANCHOR, CLUB</w:t>
+            </w:r>
+          </w:p>
+          <w:p>
+            <w:pPr>
+              <w:autoSpaceDE w:val="0"/>
+              <w:autoSpaceDN w:val="0"/>
+              <w:adjustRightInd w:val="0"/>
+              <w:rPr>
+                <w:rFonts w:ascii="Consolas" w:hAnsi="Consolas" w:cs="Consolas"/>
+                <w:sz w:val="20"/>
+                <w:szCs w:val="20"/>
+              </w:rPr>
+            </w:pPr>
+            <w:r>
+              <w:rPr>
+                <w:rFonts w:ascii="Consolas" w:hAnsi="Consolas" w:cs="Consolas"/>
+                <w:color w:val="000000"/>
+                <w:sz w:val="20"/>
+                <w:szCs w:val="20"/>
+              </w:rPr>
+              <w:t>Fred won 10, balance now 195</w:t>
+            </w:r>
+          </w:p>
+          <w:p>
+            <w:pPr>
+              <w:autoSpaceDE w:val="0"/>
+              <w:autoSpaceDN w:val="0"/>
+              <w:adjustRightInd w:val="0"/>
+              <w:rPr>
+                <w:rFonts w:ascii="Consolas" w:hAnsi="Consolas" w:cs="Consolas"/>
+                <w:sz w:val="20"/>
+                <w:szCs w:val="20"/>
+              </w:rPr>
+            </w:pPr>
+          </w:p>
+          <w:p>
+            <w:pPr>
+              <w:autoSpaceDE w:val="0"/>
+              <w:autoSpaceDN w:val="0"/>
+              <w:adjustRightInd w:val="0"/>
+              <w:rPr>
+                <w:rFonts w:ascii="Consolas" w:hAnsi="Consolas" w:cs="Consolas"/>
+                <w:sz w:val="20"/>
+                <w:szCs w:val="20"/>
+              </w:rPr>
+            </w:pPr>
+            <w:r>
+              <w:rPr>
+                <w:rFonts w:ascii="Consolas" w:hAnsi="Consolas" w:cs="Consolas"/>
+                <w:color w:val="000000"/>
+                <w:sz w:val="20"/>
+                <w:szCs w:val="20"/>
+              </w:rPr>
+              <w:t>Turn 88: Fred bet 5 on CROWN</w:t>
+            </w:r>
+          </w:p>
+          <w:p>
+            <w:pPr>
+              <w:autoSpaceDE w:val="0"/>
+              <w:autoSpaceDN w:val="0"/>
+              <w:adjustRightInd w:val="0"/>
+              <w:rPr>
+                <w:rFonts w:ascii="Consolas" w:hAnsi="Consolas" w:cs="Consolas"/>
+                <w:sz w:val="20"/>
+                <w:szCs w:val="20"/>
+              </w:rPr>
+            </w:pPr>
+            <w:r>
+              <w:rPr>
+                <w:rFonts w:ascii="Consolas" w:hAnsi="Consolas" w:cs="Consolas"/>
+                <w:color w:val="000000"/>
+                <w:sz w:val="20"/>
+                <w:szCs w:val="20"/>
+              </w:rPr>
+              <w:t>Rolled CROWN, ANCHOR, CLUB</w:t>
+            </w:r>
+          </w:p>
+          <w:p>
+            <w:r>
+              <w:rPr>
+                <w:rFonts w:ascii="Consolas" w:hAnsi="Consolas" w:cs="Consolas"/>
+                <w:color w:val="000000"/>
+                <w:sz w:val="20"/>
+                <w:szCs w:val="20"/>
+              </w:rPr>
+              <w:t>Fred won 10, balance now 200</w:t>
+            </w:r>
+          </w:p>
+        </w:tc>
+      </w:tr>
+    </w:tbl>
+    <w:p>
+      <w:pPr>
         <w:pStyle w:val="NoSpacing"/>
-        <w:ind w:left="720"/>
+        <w:jc w:val="center"/>
       </w:pPr>
     </w:p>
     <w:p>
       <w:pPr>
-        <w:pStyle w:val="NoSpacing"/>
-      </w:pPr>
+        <w:pStyle w:val="Heading3"/>
+        <w:jc w:val="center"/>
+        <w:rPr>
+          <w:i/>
+        </w:rPr>
+      </w:pPr>
+      <w:r>
+        <w:rPr>
+          <w:i/>
+        </w:rPr>
+        <w:t>Before and after screen shot of the bug.</w:t>
+      </w:r>
+    </w:p>
+    <w:p>
+      <w:pPr>
+        <w:jc w:val="center"/>
+      </w:pPr>
+      <w:r>
+        <w:rPr>
+          <w:noProof/>
+          <w:lang w:eastAsia="en-AU"/>
+        </w:rPr>
+        <w:drawing>
+          <wp:inline distT="0" distB="0" distL="0" distR="0">
+            <wp:extent cx="5731510" cy="3342005"/>
+            <wp:effectExtent l="0" t="0" r="2540" b="0"/>
+            <wp:docPr id="3" name="Picture 3"/>
+            <wp:cNvGraphicFramePr>
+              <a:graphicFrameLocks xmlns:a="http://schemas.openxmlformats.org/drawingml/2006/main" noChangeAspect="1"/>
+            </wp:cNvGraphicFramePr>
+            <a:graphic xmlns:a="http://schemas.openxmlformats.org/drawingml/2006/main">
+              <a:graphicData uri="http://schemas.openxmlformats.org/drawingml/2006/picture">
+                <pic:pic xmlns:pic="http://schemas.openxmlformats.org/drawingml/2006/picture">
+                  <pic:nvPicPr>
+                    <pic:cNvPr id="3" name="Bug 1 - Before.png"/>
+                    <pic:cNvPicPr/>
+                  </pic:nvPicPr>
+                  <pic:blipFill>
+                    <a:blip r:embed="rId6">
+                      <a:extLst>
+                        <a:ext uri="{28A0092B-C50C-407E-A947-70E740481C1C}">
+                          <a14:useLocalDpi xmlns:a14="http://schemas.microsoft.com/office/drawing/2010/main" val="0"/>
+                        </a:ext>
+                      </a:extLst>
+                    </a:blip>
+                    <a:stretch>
+                      <a:fillRect/>
+                    </a:stretch>
+                  </pic:blipFill>
+                  <pic:spPr>
+                    <a:xfrm>
+                      <a:off x="0" y="0"/>
+                      <a:ext cx="5731510" cy="3342005"/>
+                    </a:xfrm>
+                    <a:prstGeom prst="rect">
+                      <a:avLst/>
+                    </a:prstGeom>
+                  </pic:spPr>
+                </pic:pic>
+              </a:graphicData>
+            </a:graphic>
+          </wp:inline>
+        </w:drawing>
+      </w:r>
+    </w:p>
+    <w:p>
+      <w:pPr>
+        <w:jc w:val="center"/>
+      </w:pPr>
+      <w:r>
+        <w:rPr>
+          <w:noProof/>
+          <w:lang w:eastAsia="en-AU"/>
+        </w:rPr>
+        <w:drawing>
+          <wp:inline distT="0" distB="0" distL="0" distR="0">
+            <wp:extent cx="5731510" cy="3359785"/>
+            <wp:effectExtent l="0" t="0" r="2540" b="0"/>
+            <wp:docPr id="4" name="Picture 4"/>
+            <wp:cNvGraphicFramePr>
+              <a:graphicFrameLocks xmlns:a="http://schemas.openxmlformats.org/drawingml/2006/main" noChangeAspect="1"/>
+            </wp:cNvGraphicFramePr>
+            <a:graphic xmlns:a="http://schemas.openxmlformats.org/drawingml/2006/main">
+              <a:graphicData uri="http://schemas.openxmlformats.org/drawingml/2006/picture">
+                <pic:pic xmlns:pic="http://schemas.openxmlformats.org/drawingml/2006/picture">
+                  <pic:nvPicPr>
+                    <pic:cNvPr id="4" name="Bug 1 - After.png"/>
+                    <pic:cNvPicPr/>
+                  </pic:nvPicPr>
+                  <pic:blipFill>
+                    <a:blip r:embed="rId7">
+                      <a:extLst>
+                        <a:ext uri="{28A0092B-C50C-407E-A947-70E740481C1C}">
+                          <a14:useLocalDpi xmlns:a14="http://schemas.microsoft.com/office/drawing/2010/main" val="0"/>
+                        </a:ext>
+                      </a:extLst>
+                    </a:blip>
+                    <a:stretch>
+                      <a:fillRect/>
+                    </a:stretch>
+                  </pic:blipFill>
+                  <pic:spPr>
+                    <a:xfrm>
+                      <a:off x="0" y="0"/>
+                      <a:ext cx="5731510" cy="3359785"/>
+                    </a:xfrm>
+                    <a:prstGeom prst="rect">
+                      <a:avLst/>
+                    </a:prstGeom>
+                  </pic:spPr>
+                </pic:pic>
+              </a:graphicData>
+            </a:graphic>
+          </wp:inline>
+        </w:drawing>
+      </w:r>
+      <w:bookmarkStart w:id="0" w:name="_GoBack"/>
+      <w:bookmarkEnd w:id="0"/>
     </w:p>
     <w:sectPr>
       <w:pgSz w:w="11906" w:h="16838"/>
@@ -434,6 +1616,119 @@
     </w:lvl>
   </w:abstractNum>
   <w:abstractNum w:abstractNumId="1" w15:restartNumberingAfterBreak="0">
+    <w:nsid w:val="407102B7"/>
+    <w:multiLevelType w:val="hybridMultilevel"/>
+    <w:tmpl w:val="91560FA8"/>
+    <w:lvl w:ilvl="0" w:tplc="3C8AFEB8">
+      <w:start w:val="4"/>
+      <w:numFmt w:val="bullet"/>
+      <w:lvlText w:val=""/>
+      <w:lvlJc w:val="left"/>
+      <w:pPr>
+        <w:ind w:left="720" w:hanging="360"/>
+      </w:pPr>
+      <w:rPr>
+        <w:rFonts w:ascii="Symbol" w:eastAsiaTheme="minorHAnsi" w:hAnsi="Symbol" w:cstheme="minorBidi" w:hint="default"/>
+      </w:rPr>
+    </w:lvl>
+    <w:lvl w:ilvl="1" w:tplc="0C090003" w:tentative="1">
+      <w:start w:val="1"/>
+      <w:numFmt w:val="bullet"/>
+      <w:lvlText w:val="o"/>
+      <w:lvlJc w:val="left"/>
+      <w:pPr>
+        <w:ind w:left="1440" w:hanging="360"/>
+      </w:pPr>
+      <w:rPr>
+        <w:rFonts w:ascii="Courier New" w:hAnsi="Courier New" w:cs="Courier New" w:hint="default"/>
+      </w:rPr>
+    </w:lvl>
+    <w:lvl w:ilvl="2" w:tplc="0C090005" w:tentative="1">
+      <w:start w:val="1"/>
+      <w:numFmt w:val="bullet"/>
+      <w:lvlText w:val=""/>
+      <w:lvlJc w:val="left"/>
+      <w:pPr>
+        <w:ind w:left="2160" w:hanging="360"/>
+      </w:pPr>
+      <w:rPr>
+        <w:rFonts w:ascii="Wingdings" w:hAnsi="Wingdings" w:hint="default"/>
+      </w:rPr>
+    </w:lvl>
+    <w:lvl w:ilvl="3" w:tplc="0C090001" w:tentative="1">
+      <w:start w:val="1"/>
+      <w:numFmt w:val="bullet"/>
+      <w:lvlText w:val=""/>
+      <w:lvlJc w:val="left"/>
+      <w:pPr>
+        <w:ind w:left="2880" w:hanging="360"/>
+      </w:pPr>
+      <w:rPr>
+        <w:rFonts w:ascii="Symbol" w:hAnsi="Symbol" w:hint="default"/>
+      </w:rPr>
+    </w:lvl>
+    <w:lvl w:ilvl="4" w:tplc="0C090003" w:tentative="1">
+      <w:start w:val="1"/>
+      <w:numFmt w:val="bullet"/>
+      <w:lvlText w:val="o"/>
+      <w:lvlJc w:val="left"/>
+      <w:pPr>
+        <w:ind w:left="3600" w:hanging="360"/>
+      </w:pPr>
+      <w:rPr>
+        <w:rFonts w:ascii="Courier New" w:hAnsi="Courier New" w:cs="Courier New" w:hint="default"/>
+      </w:rPr>
+    </w:lvl>
+    <w:lvl w:ilvl="5" w:tplc="0C090005" w:tentative="1">
+      <w:start w:val="1"/>
+      <w:numFmt w:val="bullet"/>
+      <w:lvlText w:val=""/>
+      <w:lvlJc w:val="left"/>
+      <w:pPr>
+        <w:ind w:left="4320" w:hanging="360"/>
+      </w:pPr>
+      <w:rPr>
+        <w:rFonts w:ascii="Wingdings" w:hAnsi="Wingdings" w:hint="default"/>
+      </w:rPr>
+    </w:lvl>
+    <w:lvl w:ilvl="6" w:tplc="0C090001" w:tentative="1">
+      <w:start w:val="1"/>
+      <w:numFmt w:val="bullet"/>
+      <w:lvlText w:val=""/>
+      <w:lvlJc w:val="left"/>
+      <w:pPr>
+        <w:ind w:left="5040" w:hanging="360"/>
+      </w:pPr>
+      <w:rPr>
+        <w:rFonts w:ascii="Symbol" w:hAnsi="Symbol" w:hint="default"/>
+      </w:rPr>
+    </w:lvl>
+    <w:lvl w:ilvl="7" w:tplc="0C090003" w:tentative="1">
+      <w:start w:val="1"/>
+      <w:numFmt w:val="bullet"/>
+      <w:lvlText w:val="o"/>
+      <w:lvlJc w:val="left"/>
+      <w:pPr>
+        <w:ind w:left="5760" w:hanging="360"/>
+      </w:pPr>
+      <w:rPr>
+        <w:rFonts w:ascii="Courier New" w:hAnsi="Courier New" w:cs="Courier New" w:hint="default"/>
+      </w:rPr>
+    </w:lvl>
+    <w:lvl w:ilvl="8" w:tplc="0C090005" w:tentative="1">
+      <w:start w:val="1"/>
+      <w:numFmt w:val="bullet"/>
+      <w:lvlText w:val=""/>
+      <w:lvlJc w:val="left"/>
+      <w:pPr>
+        <w:ind w:left="6480" w:hanging="360"/>
+      </w:pPr>
+      <w:rPr>
+        <w:rFonts w:ascii="Wingdings" w:hAnsi="Wingdings" w:hint="default"/>
+      </w:rPr>
+    </w:lvl>
+  </w:abstractNum>
+  <w:abstractNum w:abstractNumId="2" w15:restartNumberingAfterBreak="0">
     <w:nsid w:val="549D4DAF"/>
     <w:multiLevelType w:val="hybridMultilevel"/>
     <w:tmpl w:val="65E0C346"/>
@@ -526,10 +1821,13 @@
     </w:lvl>
   </w:abstractNum>
   <w:num w:numId="1">
-    <w:abstractNumId w:val="1"/>
+    <w:abstractNumId w:val="2"/>
   </w:num>
   <w:num w:numId="2">
     <w:abstractNumId w:val="0"/>
+  </w:num>
+  <w:num w:numId="3">
+    <w:abstractNumId w:val="1"/>
   </w:num>
 </w:numbering>
 </file>
@@ -929,6 +2227,51 @@
   <w:style w:type="paragraph" w:default="1" w:styleId="Normal">
     <w:name w:val="Normal"/>
     <w:qFormat/>
+    <w:rsid w:val="004769F7"/>
+  </w:style>
+  <w:style w:type="paragraph" w:styleId="Heading3">
+    <w:name w:val="heading 3"/>
+    <w:basedOn w:val="Normal"/>
+    <w:next w:val="Normal"/>
+    <w:link w:val="Heading3Char"/>
+    <w:uiPriority w:val="9"/>
+    <w:unhideWhenUsed/>
+    <w:qFormat/>
+    <w:rsid w:val="0039343A"/>
+    <w:pPr>
+      <w:keepNext/>
+      <w:keepLines/>
+      <w:spacing w:before="40" w:after="0"/>
+      <w:outlineLvl w:val="2"/>
+    </w:pPr>
+    <w:rPr>
+      <w:rFonts w:asciiTheme="majorHAnsi" w:eastAsiaTheme="majorEastAsia" w:hAnsiTheme="majorHAnsi" w:cstheme="majorBidi"/>
+      <w:color w:val="1F4D78" w:themeColor="accent1" w:themeShade="7F"/>
+      <w:sz w:val="24"/>
+      <w:szCs w:val="24"/>
+    </w:rPr>
+  </w:style>
+  <w:style w:type="paragraph" w:styleId="Heading4">
+    <w:name w:val="heading 4"/>
+    <w:basedOn w:val="Normal"/>
+    <w:next w:val="Normal"/>
+    <w:link w:val="Heading4Char"/>
+    <w:uiPriority w:val="9"/>
+    <w:unhideWhenUsed/>
+    <w:qFormat/>
+    <w:rsid w:val="004769F7"/>
+    <w:pPr>
+      <w:keepNext/>
+      <w:keepLines/>
+      <w:spacing w:before="40" w:after="0"/>
+      <w:outlineLvl w:val="3"/>
+    </w:pPr>
+    <w:rPr>
+      <w:rFonts w:asciiTheme="majorHAnsi" w:eastAsiaTheme="majorEastAsia" w:hAnsiTheme="majorHAnsi" w:cstheme="majorBidi"/>
+      <w:i/>
+      <w:iCs/>
+      <w:color w:val="2E74B5" w:themeColor="accent1" w:themeShade="BF"/>
+    </w:rPr>
   </w:style>
   <w:style w:type="character" w:default="1" w:styleId="DefaultParagraphFont">
     <w:name w:val="Default Paragraph Font"/>
@@ -995,6 +2338,95 @@
         <w:insideV w:val="single" w:sz="4" w:space="0" w:color="auto"/>
       </w:tblBorders>
     </w:tblPr>
+  </w:style>
+  <w:style w:type="character" w:customStyle="1" w:styleId="Heading4Char">
+    <w:name w:val="Heading 4 Char"/>
+    <w:basedOn w:val="DefaultParagraphFont"/>
+    <w:link w:val="Heading4"/>
+    <w:uiPriority w:val="9"/>
+    <w:rsid w:val="004769F7"/>
+    <w:rPr>
+      <w:rFonts w:asciiTheme="majorHAnsi" w:eastAsiaTheme="majorEastAsia" w:hAnsiTheme="majorHAnsi" w:cstheme="majorBidi"/>
+      <w:i/>
+      <w:iCs/>
+      <w:color w:val="2E74B5" w:themeColor="accent1" w:themeShade="BF"/>
+    </w:rPr>
+  </w:style>
+  <w:style w:type="paragraph" w:styleId="IntenseQuote">
+    <w:name w:val="Intense Quote"/>
+    <w:basedOn w:val="Normal"/>
+    <w:next w:val="Normal"/>
+    <w:link w:val="IntenseQuoteChar"/>
+    <w:uiPriority w:val="30"/>
+    <w:qFormat/>
+    <w:rsid w:val="004769F7"/>
+    <w:pPr>
+      <w:pBdr>
+        <w:top w:val="single" w:sz="4" w:space="10" w:color="5B9BD5" w:themeColor="accent1"/>
+        <w:bottom w:val="single" w:sz="4" w:space="10" w:color="5B9BD5" w:themeColor="accent1"/>
+      </w:pBdr>
+      <w:spacing w:before="360" w:after="360"/>
+      <w:ind w:left="864" w:right="864"/>
+      <w:jc w:val="center"/>
+    </w:pPr>
+    <w:rPr>
+      <w:i/>
+      <w:iCs/>
+      <w:color w:val="5B9BD5" w:themeColor="accent1"/>
+    </w:rPr>
+  </w:style>
+  <w:style w:type="character" w:customStyle="1" w:styleId="IntenseQuoteChar">
+    <w:name w:val="Intense Quote Char"/>
+    <w:basedOn w:val="DefaultParagraphFont"/>
+    <w:link w:val="IntenseQuote"/>
+    <w:uiPriority w:val="30"/>
+    <w:rsid w:val="004769F7"/>
+    <w:rPr>
+      <w:i/>
+      <w:iCs/>
+      <w:color w:val="5B9BD5" w:themeColor="accent1"/>
+    </w:rPr>
+  </w:style>
+  <w:style w:type="character" w:styleId="IntenseEmphasis">
+    <w:name w:val="Intense Emphasis"/>
+    <w:basedOn w:val="DefaultParagraphFont"/>
+    <w:uiPriority w:val="21"/>
+    <w:qFormat/>
+    <w:rsid w:val="004769F7"/>
+    <w:rPr>
+      <w:i/>
+      <w:iCs/>
+      <w:color w:val="5B9BD5" w:themeColor="accent1"/>
+    </w:rPr>
+  </w:style>
+  <w:style w:type="paragraph" w:customStyle="1" w:styleId="Default">
+    <w:name w:val="Default"/>
+    <w:rsid w:val="004769F7"/>
+    <w:pPr>
+      <w:autoSpaceDE w:val="0"/>
+      <w:autoSpaceDN w:val="0"/>
+      <w:adjustRightInd w:val="0"/>
+      <w:spacing w:after="0" w:line="240" w:lineRule="auto"/>
+    </w:pPr>
+    <w:rPr>
+      <w:rFonts w:ascii="Times New Roman" w:hAnsi="Times New Roman" w:cs="Times New Roman"/>
+      <w:color w:val="000000"/>
+      <w:sz w:val="24"/>
+      <w:szCs w:val="24"/>
+    </w:rPr>
+  </w:style>
+  <w:style w:type="character" w:customStyle="1" w:styleId="Heading3Char">
+    <w:name w:val="Heading 3 Char"/>
+    <w:basedOn w:val="DefaultParagraphFont"/>
+    <w:link w:val="Heading3"/>
+    <w:uiPriority w:val="9"/>
+    <w:rsid w:val="0039343A"/>
+    <w:rPr>
+      <w:rFonts w:asciiTheme="majorHAnsi" w:eastAsiaTheme="majorEastAsia" w:hAnsiTheme="majorHAnsi" w:cstheme="majorBidi"/>
+      <w:color w:val="1F4D78" w:themeColor="accent1" w:themeShade="7F"/>
+      <w:sz w:val="24"/>
+      <w:szCs w:val="24"/>
+    </w:rPr>
   </w:style>
 </w:styles>
 </file>
@@ -1292,4 +2724,16 @@
     </a:ext>
   </a:extLst>
 </a:theme>
+</file>
+
+<file path=customXml/item1.xml><?xml version="1.0" encoding="utf-8"?>
+<b:Sources xmlns:b="http://schemas.openxmlformats.org/officeDocument/2006/bibliography" xmlns="http://schemas.openxmlformats.org/officeDocument/2006/bibliography" SelectedStyle="\APASixthEditionOfficeOnline.xsl" StyleName="APA" Version="6"/>
+</file>
+
+<file path=customXml/itemProps1.xml><?xml version="1.0" encoding="utf-8"?>
+<ds:datastoreItem xmlns:ds="http://schemas.openxmlformats.org/officeDocument/2006/customXml" ds:itemID="{FF9178EE-D656-42D4-930E-F6B43490E08C}">
+  <ds:schemaRefs>
+    <ds:schemaRef ds:uri="http://schemas.openxmlformats.org/officeDocument/2006/bibliography"/>
+  </ds:schemaRefs>
+</ds:datastoreItem>
 </file>
</xml_diff>